<commit_message>
pr plan new gantt
</commit_message>
<xml_diff>
--- a/WKS Docs/Project Plan.docx
+++ b/WKS Docs/Project Plan.docx
@@ -1527,6 +1527,7 @@
         </w:rPr>
         <w:t xml:space="preserve"> </w:t>
       </w:r>
+      <w:proofErr w:type="gramStart"/>
       <w:r>
         <w:rPr>
           <w:b/>
@@ -1537,6 +1538,7 @@
         </w:rPr>
         <w:t>Non-Deliverable</w:t>
       </w:r>
+      <w:proofErr w:type="gramEnd"/>
     </w:p>
     <w:p>
       <w:pPr>
@@ -1689,7 +1691,23 @@
           <w:szCs w:val="24"/>
           <w:lang w:val="en-US"/>
         </w:rPr>
-        <w:t>Web app in ASP.NET Core, desktop app in .NET Core Windows Forms.</w:t>
+        <w:t>Web app in ASP.NET Core</w:t>
+      </w:r>
+      <w:r>
+        <w:rPr>
+          <w:sz w:val="24"/>
+          <w:szCs w:val="24"/>
+          <w:lang w:val="en-US"/>
+        </w:rPr>
+        <w:t xml:space="preserve"> Razor Pages</w:t>
+      </w:r>
+      <w:r>
+        <w:rPr>
+          <w:sz w:val="24"/>
+          <w:szCs w:val="24"/>
+          <w:lang w:val="en-US"/>
+        </w:rPr>
+        <w:t>, desktop app in .NET Core Windows Forms.</w:t>
       </w:r>
     </w:p>
     <w:p>
@@ -1798,7 +1816,11 @@
           <w:lang w:val="en-US"/>
         </w:rPr>
       </w:pPr>
-      <w:r>
+    </w:p>
+    <w:p>
+      <w:pPr>
+        <w:spacing w:line="240" w:lineRule="auto"/>
+        <w:ind w:left="-216"/>
         <w:rPr>
           <w:b/>
           <w:bCs/>
@@ -1806,7 +1828,28 @@
           <w:szCs w:val="28"/>
           <w:lang w:val="en-US"/>
         </w:rPr>
-        <w:lastRenderedPageBreak/>
+      </w:pPr>
+    </w:p>
+    <w:p>
+      <w:pPr>
+        <w:spacing w:line="240" w:lineRule="auto"/>
+        <w:ind w:left="-216"/>
+        <w:rPr>
+          <w:b/>
+          <w:bCs/>
+          <w:sz w:val="28"/>
+          <w:szCs w:val="28"/>
+          <w:lang w:val="en-US"/>
+        </w:rPr>
+      </w:pPr>
+      <w:r>
+        <w:rPr>
+          <w:b/>
+          <w:bCs/>
+          <w:sz w:val="28"/>
+          <w:szCs w:val="28"/>
+          <w:lang w:val="en-US"/>
+        </w:rPr>
         <w:t>1.</w:t>
       </w:r>
       <w:r>
@@ -2460,31 +2503,74 @@
         <w:rPr>
           <w:b/>
           <w:bCs/>
+          <w:sz w:val="28"/>
+          <w:szCs w:val="28"/>
+          <w:lang w:val="en-US"/>
+        </w:rPr>
+      </w:pPr>
+    </w:p>
+    <w:p>
+      <w:pPr>
+        <w:spacing w:line="240" w:lineRule="auto"/>
+        <w:ind w:left="-216"/>
+        <w:rPr>
+          <w:b/>
+          <w:bCs/>
+          <w:sz w:val="28"/>
+          <w:szCs w:val="28"/>
+          <w:lang w:val="en-US"/>
+        </w:rPr>
+      </w:pPr>
+    </w:p>
+    <w:p>
+      <w:pPr>
+        <w:spacing w:line="240" w:lineRule="auto"/>
+        <w:ind w:left="-216"/>
+        <w:rPr>
+          <w:b/>
+          <w:bCs/>
+          <w:sz w:val="28"/>
+          <w:szCs w:val="28"/>
+          <w:lang w:val="en-US"/>
+        </w:rPr>
+      </w:pPr>
+    </w:p>
+    <w:p>
+      <w:pPr>
+        <w:spacing w:line="240" w:lineRule="auto"/>
+        <w:ind w:left="-216"/>
+        <w:rPr>
+          <w:b/>
+          <w:bCs/>
+          <w:sz w:val="28"/>
+          <w:szCs w:val="28"/>
+          <w:lang w:val="en-US"/>
+        </w:rPr>
+      </w:pPr>
+      <w:r>
+        <w:rPr>
+          <w:b/>
+          <w:bCs/>
+          <w:noProof/>
           <w:color w:val="FF0000"/>
           <w:sz w:val="28"/>
           <w:szCs w:val="28"/>
           <w:lang w:val="en-US"/>
         </w:rPr>
-      </w:pPr>
-      <w:r>
-        <w:rPr>
-          <w:noProof/>
-          <w:sz w:val="28"/>
-          <w:szCs w:val="28"/>
-        </w:rPr>
+        <w:lastRenderedPageBreak/>
         <w:drawing>
-          <wp:anchor distT="0" distB="0" distL="114300" distR="114300" simplePos="0" relativeHeight="251658240" behindDoc="0" locked="0" layoutInCell="1" allowOverlap="1" wp14:anchorId="73538DC8" wp14:editId="49976D86">
+          <wp:anchor distT="0" distB="0" distL="114300" distR="114300" simplePos="0" relativeHeight="251658240" behindDoc="0" locked="0" layoutInCell="1" allowOverlap="1" wp14:anchorId="69AEE931" wp14:editId="23CB3A7D">
             <wp:simplePos x="0" y="0"/>
-            <wp:positionH relativeFrom="margin">
-              <wp:posOffset>260985</wp:posOffset>
+            <wp:positionH relativeFrom="column">
+              <wp:posOffset>-700644</wp:posOffset>
             </wp:positionH>
             <wp:positionV relativeFrom="paragraph">
-              <wp:posOffset>256086</wp:posOffset>
+              <wp:posOffset>296883</wp:posOffset>
             </wp:positionV>
-            <wp:extent cx="5153813" cy="2214559"/>
-            <wp:effectExtent l="0" t="0" r="8890" b="0"/>
+            <wp:extent cx="7116688" cy="3384468"/>
+            <wp:effectExtent l="0" t="0" r="8255" b="6985"/>
             <wp:wrapNone/>
-            <wp:docPr id="780320538" name="Picture 1" descr="A graph with text and numbers&#10;&#10;Description automatically generated with medium confidence"/>
+            <wp:docPr id="99638283" name="Picture 1"/>
             <wp:cNvGraphicFramePr>
               <a:graphicFrameLocks xmlns:a="http://schemas.openxmlformats.org/drawingml/2006/main" noChangeAspect="1"/>
             </wp:cNvGraphicFramePr>
@@ -2492,29 +2578,33 @@
               <a:graphicData uri="http://schemas.openxmlformats.org/drawingml/2006/picture">
                 <pic:pic xmlns:pic="http://schemas.openxmlformats.org/drawingml/2006/picture">
                   <pic:nvPicPr>
-                    <pic:cNvPr id="780320538" name="Picture 1" descr="A graph with text and numbers&#10;&#10;Description automatically generated with medium confidence"/>
-                    <pic:cNvPicPr/>
+                    <pic:cNvPr id="0" name="Picture 2"/>
+                    <pic:cNvPicPr>
+                      <a:picLocks noChangeAspect="1" noChangeArrowheads="1"/>
+                    </pic:cNvPicPr>
                   </pic:nvPicPr>
                   <pic:blipFill>
-                    <a:blip r:embed="rId8" cstate="print">
+                    <a:blip r:embed="rId8">
                       <a:extLst>
                         <a:ext uri="{28A0092B-C50C-407E-A947-70E740481C1C}">
                           <a14:useLocalDpi xmlns:a14="http://schemas.microsoft.com/office/drawing/2010/main" val="0"/>
                         </a:ext>
                       </a:extLst>
                     </a:blip>
+                    <a:srcRect/>
                     <a:stretch>
                       <a:fillRect/>
                     </a:stretch>
                   </pic:blipFill>
-                  <pic:spPr>
+                  <pic:spPr bwMode="auto">
                     <a:xfrm>
                       <a:off x="0" y="0"/>
-                      <a:ext cx="5153813" cy="2214559"/>
+                      <a:ext cx="7127407" cy="3389566"/>
                     </a:xfrm>
                     <a:prstGeom prst="rect">
                       <a:avLst/>
                     </a:prstGeom>
+                    <a:noFill/>
                   </pic:spPr>
                 </pic:pic>
               </a:graphicData>
@@ -2568,28 +2658,20 @@
         </w:rPr>
         <w:t>Phasing Gantt Chart</w:t>
       </w:r>
-      <w:r>
-        <w:rPr>
-          <w:b/>
-          <w:bCs/>
-          <w:sz w:val="28"/>
-          <w:szCs w:val="28"/>
-          <w:lang w:val="en-US"/>
-        </w:rPr>
-        <w:t xml:space="preserve"> </w:t>
-      </w:r>
-      <w:r>
+    </w:p>
+    <w:p>
+      <w:pPr>
+        <w:spacing w:line="240" w:lineRule="auto"/>
+        <w:ind w:left="-216"/>
         <w:rPr>
           <w:b/>
           <w:bCs/>
           <w:color w:val="FF0000"/>
           <w:sz w:val="28"/>
           <w:szCs w:val="28"/>
-          <w:u w:val="single"/>
-          <w:lang w:val="en-US"/>
-        </w:rPr>
-        <w:t>// To Update Soon</w:t>
-      </w:r>
+          <w:lang w:val="en-US"/>
+        </w:rPr>
+      </w:pPr>
     </w:p>
     <w:p>
       <w:pPr>

</xml_diff>